<commit_message>
Adjust Project_2 PPT and finish the personal report
</commit_message>
<xml_diff>
--- a/Project_2/report/Project2_107AB0008_黃詩洳.docx
+++ b/Project_2/report/Project2_107AB0008_黃詩洳.docx
@@ -21,12 +21,15 @@
     <w:p>
       <w:pPr>
         <w:ind w:firstLineChars="200" w:firstLine="480"/>
-      </w:pPr>
-      <w:r>
-        <w:rPr>
-          <w:rFonts w:hint="eastAsia"/>
-        </w:rPr>
-        <w:t>在這次的</w:t>
+        <w:rPr>
+          <w:rFonts w:hint="eastAsia"/>
+        </w:rPr>
+      </w:pPr>
+      <w:r>
+        <w:rPr>
+          <w:rFonts w:hint="eastAsia"/>
+        </w:rPr>
+        <w:t>這次的</w:t>
       </w:r>
       <w:r>
         <w:rPr>
@@ -38,137 +41,167 @@
         <w:rPr>
           <w:rFonts w:hint="eastAsia"/>
         </w:rPr>
-        <w:t>中，我學會怎麼操作</w:t>
+        <w:t>比預計花費的時間還要長不少</w:t>
+      </w:r>
+      <w:r>
+        <w:rPr>
+          <w:rFonts w:hint="eastAsia"/>
+        </w:rPr>
+        <w:t>，一開始使用</w:t>
+      </w:r>
+      <w:r>
+        <w:rPr>
+          <w:rFonts w:hint="eastAsia"/>
+        </w:rPr>
+        <w:t>2</w:t>
+      </w:r>
+      <w:r>
+        <w:t>000</w:t>
+      </w:r>
+      <w:r>
+        <w:rPr>
+          <w:rFonts w:hint="eastAsia"/>
+        </w:rPr>
+        <w:t>次進行訓練，光初次訓練就花費了大約</w:t>
+      </w:r>
+      <w:r>
+        <w:rPr>
+          <w:rFonts w:hint="eastAsia"/>
+        </w:rPr>
+        <w:t>2</w:t>
+      </w:r>
+      <w:r>
+        <w:rPr>
+          <w:rFonts w:hint="eastAsia"/>
+        </w:rPr>
+        <w:t>個小時，訓練完第一次之後還發生非常嚴重的問題，就是</w:t>
       </w:r>
       <w:proofErr w:type="spellStart"/>
       <w:r>
         <w:rPr>
           <w:rFonts w:hint="eastAsia"/>
         </w:rPr>
-        <w:t>L</w:t>
-      </w:r>
-      <w:r>
-        <w:t>abelImg</w:t>
+        <w:t>c</w:t>
+      </w:r>
+      <w:r>
+        <w:t>olab</w:t>
       </w:r>
       <w:proofErr w:type="spellEnd"/>
       <w:r>
         <w:rPr>
           <w:rFonts w:hint="eastAsia"/>
         </w:rPr>
-        <w:t>，雖然在整個執行上並沒有遇到任何困難，但是過程中有藉由</w:t>
+        <w:t>的</w:t>
+      </w:r>
+      <w:r>
+        <w:rPr>
+          <w:rFonts w:hint="eastAsia"/>
+        </w:rPr>
+        <w:t>資源搶占</w:t>
+      </w:r>
+      <w:r>
+        <w:rPr>
+          <w:rFonts w:hint="eastAsia"/>
+        </w:rPr>
+        <w:t>問題，</w:t>
+      </w:r>
+      <w:r>
+        <w:rPr>
+          <w:rFonts w:hint="eastAsia"/>
+        </w:rPr>
+        <w:t>導致</w:t>
+      </w:r>
+      <w:r>
+        <w:rPr>
+          <w:rFonts w:hint="eastAsia"/>
+        </w:rPr>
+        <w:t>GPU</w:t>
+      </w:r>
+      <w:r>
+        <w:rPr>
+          <w:rFonts w:hint="eastAsia"/>
+        </w:rPr>
+        <w:t>無法再使用</w:t>
+      </w:r>
+      <w:r>
+        <w:rPr>
+          <w:rFonts w:hint="eastAsia"/>
+        </w:rPr>
+        <w:t>，</w:t>
+      </w:r>
+      <w:r>
+        <w:rPr>
+          <w:rFonts w:hint="eastAsia"/>
+        </w:rPr>
+        <w:t>讓我這邊的</w:t>
+      </w:r>
+      <w:r>
+        <w:rPr>
+          <w:rFonts w:hint="eastAsia"/>
+        </w:rPr>
+        <w:t>專案</w:t>
+      </w:r>
+      <w:r>
+        <w:rPr>
+          <w:rFonts w:hint="eastAsia"/>
+        </w:rPr>
+        <w:t>只能</w:t>
+      </w:r>
+      <w:r>
+        <w:rPr>
+          <w:rFonts w:hint="eastAsia"/>
+        </w:rPr>
+        <w:t>被迫暫停，最後所幸另一位組員決定訂閱</w:t>
       </w:r>
       <w:proofErr w:type="spellStart"/>
       <w:r>
         <w:rPr>
           <w:rFonts w:hint="eastAsia"/>
         </w:rPr>
-        <w:t>l</w:t>
-      </w:r>
-      <w:r>
-        <w:t>abelImg</w:t>
+        <w:t>c</w:t>
+      </w:r>
+      <w:r>
+        <w:t>olab</w:t>
       </w:r>
       <w:proofErr w:type="spellEnd"/>
       <w:r>
         <w:rPr>
           <w:rFonts w:hint="eastAsia"/>
         </w:rPr>
-        <w:t>實際輸出</w:t>
-      </w:r>
-      <w:r>
-        <w:rPr>
-          <w:rFonts w:hint="eastAsia"/>
-        </w:rPr>
-        <w:t>YOLO</w:t>
-      </w:r>
-      <w:r>
-        <w:rPr>
-          <w:rFonts w:hint="eastAsia"/>
-        </w:rPr>
-        <w:t>及</w:t>
-      </w:r>
-      <w:proofErr w:type="spellStart"/>
-      <w:r>
-        <w:rPr>
-          <w:rFonts w:hint="eastAsia"/>
-        </w:rPr>
-        <w:t>Pa</w:t>
-      </w:r>
-      <w:r>
-        <w:t>scalVOC</w:t>
-      </w:r>
-      <w:proofErr w:type="spellEnd"/>
-      <w:r>
-        <w:rPr>
-          <w:rFonts w:hint="eastAsia"/>
-        </w:rPr>
-        <w:t>兩種格式，了解兩者結果的差異。</w:t>
-      </w:r>
-    </w:p>
-    <w:p>
-      <w:pPr>
-        <w:ind w:firstLineChars="200" w:firstLine="480"/>
-      </w:pPr>
-      <w:r>
-        <w:rPr>
-          <w:rFonts w:hint="eastAsia"/>
-        </w:rPr>
-        <w:t>整體專案過程中，我覺得最麻煩的步驟就是標記，因為一段影片總共切出了</w:t>
-      </w:r>
-      <w:r>
-        <w:rPr>
-          <w:rFonts w:hint="eastAsia"/>
-        </w:rPr>
-        <w:t>200</w:t>
-      </w:r>
-      <w:r>
-        <w:rPr>
-          <w:rFonts w:hint="eastAsia"/>
-        </w:rPr>
-        <w:t>個</w:t>
-      </w:r>
-      <w:r>
-        <w:rPr>
-          <w:rFonts w:hint="eastAsia"/>
-        </w:rPr>
-        <w:t>frame</w:t>
-      </w:r>
-      <w:r>
-        <w:rPr>
-          <w:rFonts w:hint="eastAsia"/>
-        </w:rPr>
-        <w:t>，而每</w:t>
-      </w:r>
-      <w:proofErr w:type="gramStart"/>
-      <w:r>
-        <w:rPr>
-          <w:rFonts w:hint="eastAsia"/>
-        </w:rPr>
-        <w:t>個</w:t>
-      </w:r>
-      <w:proofErr w:type="gramEnd"/>
-      <w:r>
-        <w:rPr>
-          <w:rFonts w:hint="eastAsia"/>
-        </w:rPr>
-        <w:t>frame</w:t>
-      </w:r>
-      <w:r>
-        <w:rPr>
-          <w:rFonts w:hint="eastAsia"/>
-        </w:rPr>
-        <w:t>都要分別手動標記物件，這是我覺得最耗時的部分，希望之後能學會如何透過程式自動</w:t>
-      </w:r>
-      <w:r>
-        <w:rPr>
-          <w:rFonts w:hint="eastAsia"/>
-        </w:rPr>
-        <w:t>化</w:t>
-      </w:r>
-      <w:r>
-        <w:rPr>
-          <w:rFonts w:hint="eastAsia"/>
-        </w:rPr>
-        <w:t>辨識並標記。</w:t>
+        <w:t xml:space="preserve"> p</w:t>
+      </w:r>
+      <w:r>
+        <w:t>ro</w:t>
+      </w:r>
+      <w:r>
+        <w:rPr>
+          <w:rFonts w:hint="eastAsia"/>
+        </w:rPr>
+        <w:t>，解決無法訓練的問題，</w:t>
+      </w:r>
+      <w:r>
+        <w:rPr>
+          <w:rFonts w:hint="eastAsia"/>
+        </w:rPr>
+        <w:t>不過</w:t>
+      </w:r>
+      <w:r>
+        <w:rPr>
+          <w:rFonts w:hint="eastAsia"/>
+        </w:rPr>
+        <w:t>訂閱後仍然因為斷線問題導致訓練時間變長，</w:t>
+      </w:r>
+      <w:r>
+        <w:rPr>
+          <w:rFonts w:hint="eastAsia"/>
+        </w:rPr>
+        <w:t>我們</w:t>
+      </w:r>
+      <w:r>
+        <w:rPr>
+          <w:rFonts w:hint="eastAsia"/>
+        </w:rPr>
+        <w:t>覺得斷線機制真的非常不便。</w:t>
       </w:r>
     </w:p>
     <w:p/>
@@ -306,9 +339,6 @@
               </w:numPr>
               <w:ind w:leftChars="0"/>
               <w:jc w:val="both"/>
-              <w:rPr>
-                <w:rFonts w:hint="eastAsia"/>
-              </w:rPr>
             </w:pPr>
             <w:r>
               <w:rPr>
@@ -326,9 +356,6 @@
               </w:numPr>
               <w:ind w:leftChars="0"/>
               <w:jc w:val="both"/>
-              <w:rPr>
-                <w:rFonts w:hint="eastAsia"/>
-              </w:rPr>
             </w:pPr>
             <w:r>
               <w:rPr>
@@ -336,8 +363,6 @@
               </w:rPr>
               <w:t>報告內容撰寫</w:t>
             </w:r>
-            <w:bookmarkStart w:id="0" w:name="_GoBack"/>
-            <w:bookmarkEnd w:id="0"/>
           </w:p>
         </w:tc>
       </w:tr>
@@ -390,9 +415,6 @@
               </w:numPr>
               <w:ind w:leftChars="0"/>
               <w:jc w:val="both"/>
-              <w:rPr>
-                <w:rFonts w:hint="eastAsia"/>
-              </w:rPr>
             </w:pPr>
             <w:r>
               <w:rPr>
@@ -421,7 +443,10 @@
         </w:tc>
       </w:tr>
     </w:tbl>
-    <w:p/>
+    <w:p>
+      <w:bookmarkStart w:id="0" w:name="_GoBack"/>
+      <w:bookmarkEnd w:id="0"/>
+    </w:p>
     <w:sectPr>
       <w:pgSz w:w="11906" w:h="16838"/>
       <w:pgMar w:top="1440" w:right="1800" w:bottom="1440" w:left="1800" w:header="851" w:footer="992" w:gutter="0"/>

</xml_diff>